<commit_message>
Fix S5 requirements link repositorio
</commit_message>
<xml_diff>
--- a/reports/D02/Student#5/05 - Requirements - Student #5.docx
+++ b/reports/D02/Student#5/05 - Requirements - Student #5.docx
@@ -230,19 +230,12 @@
                 <w15:appearance w15:val="hidden"/>
                 <w:text/>
               </w:sdtPr>
-              <w:sdtEndPr/>
               <w:sdtContent>
                 <w:r>
                   <w:rPr>
                     <w:rFonts w:asciiTheme="majorHAnsi" w:hAnsiTheme="majorHAnsi" w:cstheme="majorBidi"/>
                   </w:rPr>
-                  <w:t xml:space="preserve"> https://github.com/Javclamar/Acme-ANS-D</w:t>
-                </w:r>
-                <w:r>
-                  <w:rPr>
-                    <w:rFonts w:asciiTheme="majorHAnsi" w:hAnsiTheme="majorHAnsi" w:cstheme="majorBidi"/>
-                  </w:rPr>
-                  <w:t>02</w:t>
+                  <w:t xml:space="preserve"> https://github.com/alevarmun1/Acme-ANS-D02</w:t>
                 </w:r>
               </w:sdtContent>
             </w:sdt>
@@ -9118,6 +9111,7 @@
     <w:rsid w:val="001942D6"/>
     <w:rsid w:val="001B7228"/>
     <w:rsid w:val="001F6D99"/>
+    <w:rsid w:val="00204C8F"/>
     <w:rsid w:val="00311D70"/>
     <w:rsid w:val="00362E40"/>
     <w:rsid w:val="003936CA"/>

</xml_diff>